<commit_message>
add sth to selection notes
</commit_message>
<xml_diff>
--- a/TODOs.docx
+++ b/TODOs.docx
@@ -8,25 +8,23 @@
           <w:lang w:val="en-GB"/>
         </w:rPr>
       </w:pPr>
-      <w:proofErr w:type="spellStart"/>
-      <w:r>
-        <w:rPr>
-          <w:lang w:val="en-GB"/>
-        </w:rPr>
-        <w:t>Age</w:t>
-      </w:r>
-      <w:r>
-        <w:rPr>
-          <w:lang w:val="en-GB"/>
-        </w:rPr>
-        <w:t>Notes</w:t>
-      </w:r>
-      <w:proofErr w:type="spellEnd"/>
-      <w:r>
-        <w:rPr>
-          <w:lang w:val="en-GB"/>
-        </w:rPr>
-        <w:t>, 02.08.2024</w:t>
+      <w:r>
+        <w:rPr>
+          <w:lang w:val="en-GB"/>
+        </w:rPr>
+        <w:t>Notes, 0</w:t>
+      </w:r>
+      <w:r>
+        <w:rPr>
+          <w:lang w:val="en-GB"/>
+        </w:rPr>
+        <w:t>5</w:t>
+      </w:r>
+      <w:r>
+        <w:rPr>
+          <w:lang w:val="en-GB"/>
+        </w:rPr>
+        <w:t>.08.2024</w:t>
       </w:r>
     </w:p>
     <w:p>
@@ -105,57 +103,142 @@
         <w:rPr>
           <w:lang w:val="en-GB"/>
         </w:rPr>
+        <w:t xml:space="preserve"> (Sabine)</w:t>
+      </w:r>
+      <w:r>
+        <w:rPr>
+          <w:lang w:val="en-GB"/>
+        </w:rPr>
         <w:t xml:space="preserve">: </w:t>
       </w:r>
     </w:p>
     <w:p>
       <w:pPr>
-        <w:ind w:left="709"/>
-        <w:rPr>
-          <w:lang w:val="en-GB"/>
-        </w:rPr>
-      </w:pPr>
-      <w:r>
-        <w:rPr>
-          <w:lang w:val="en-GB"/>
-        </w:rPr>
-        <w:t xml:space="preserve">Different population </w:t>
-      </w:r>
-      <w:r>
-        <w:rPr>
-          <w:lang w:val="en-GB"/>
-        </w:rPr>
-        <w:t>composition:</w:t>
-      </w:r>
-      <w:r>
-        <w:rPr>
-          <w:lang w:val="en-GB"/>
-        </w:rPr>
-        <w:t xml:space="preserve"> use weights and see what happens; make raking on Civey data using SOEP distributions on Age, Gender, Marital Status, </w:t>
-      </w:r>
-      <w:r>
-        <w:rPr>
-          <w:lang w:val="en-GB"/>
-        </w:rPr>
-        <w:t>Educational Degree</w:t>
-      </w:r>
-      <w:r>
-        <w:rPr>
-          <w:lang w:val="en-GB"/>
-        </w:rPr>
-        <w:t>, Employment Status</w:t>
-      </w:r>
-      <w:r>
-        <w:rPr>
-          <w:lang w:val="en-GB"/>
-        </w:rPr>
-        <w:t>, Region</w:t>
-      </w:r>
-      <w:r>
-        <w:rPr>
-          <w:lang w:val="en-GB"/>
-        </w:rPr>
-        <w:t xml:space="preserve"> -&gt; Sabine</w:t>
+        <w:pStyle w:val="ListParagraph"/>
+        <w:numPr>
+          <w:ilvl w:val="0"/>
+          <w:numId w:val="4"/>
+        </w:numPr>
+        <w:ind w:left="1134" w:hanging="283"/>
+        <w:rPr>
+          <w:lang w:val="en-GB"/>
+        </w:rPr>
+      </w:pPr>
+      <w:r>
+        <w:rPr>
+          <w:lang w:val="en-GB"/>
+        </w:rPr>
+        <w:t>the SOEP and the Civey sample have distinct composition concerning considered covariates</w:t>
+      </w:r>
+    </w:p>
+    <w:p>
+      <w:pPr>
+        <w:pStyle w:val="ListParagraph"/>
+        <w:numPr>
+          <w:ilvl w:val="0"/>
+          <w:numId w:val="4"/>
+        </w:numPr>
+        <w:ind w:left="1134" w:hanging="283"/>
+        <w:rPr>
+          <w:lang w:val="en-GB"/>
+        </w:rPr>
+      </w:pPr>
+      <w:r>
+        <w:rPr>
+          <w:lang w:val="en-GB"/>
+        </w:rPr>
+        <w:t xml:space="preserve">use </w:t>
+      </w:r>
+      <w:r>
+        <w:rPr>
+          <w:lang w:val="en-GB"/>
+        </w:rPr>
+        <w:t xml:space="preserve">raking </w:t>
+      </w:r>
+      <w:r>
+        <w:rPr>
+          <w:lang w:val="en-GB"/>
+        </w:rPr>
+        <w:t>on Civey data using SOEP distributions on</w:t>
+      </w:r>
+      <w:r>
+        <w:rPr>
+          <w:lang w:val="en-GB"/>
+        </w:rPr>
+        <w:t xml:space="preserve"> all covariates data</w:t>
+      </w:r>
+      <w:r>
+        <w:rPr>
+          <w:lang w:val="en-GB"/>
+        </w:rPr>
+        <w:t xml:space="preserve"> Age, Gender, Marital Status, Educational Degree, Employment Status</w:t>
+      </w:r>
+      <w:r>
+        <w:rPr>
+          <w:lang w:val="en-GB"/>
+        </w:rPr>
+        <w:t xml:space="preserve">, </w:t>
+      </w:r>
+      <w:r>
+        <w:rPr>
+          <w:lang w:val="en-GB"/>
+        </w:rPr>
+        <w:t>Occupational Degree</w:t>
+      </w:r>
+      <w:r>
+        <w:rPr>
+          <w:lang w:val="en-GB"/>
+        </w:rPr>
+        <w:t xml:space="preserve">, </w:t>
+      </w:r>
+      <w:r>
+        <w:rPr>
+          <w:lang w:val="en-GB"/>
+        </w:rPr>
+        <w:t>Occupational Position</w:t>
+      </w:r>
+      <w:r>
+        <w:rPr>
+          <w:lang w:val="en-GB"/>
+        </w:rPr>
+        <w:t xml:space="preserve">, </w:t>
+      </w:r>
+      <w:r>
+        <w:rPr>
+          <w:lang w:val="en-GB"/>
+        </w:rPr>
+        <w:t>Region</w:t>
+      </w:r>
+      <w:r>
+        <w:rPr>
+          <w:lang w:val="en-GB"/>
+        </w:rPr>
+        <w:t>, Population Density to make both data sets having the same distribution concerning these variables</w:t>
+      </w:r>
+      <w:r>
+        <w:rPr>
+          <w:lang w:val="en-GB"/>
+        </w:rPr>
+        <w:t xml:space="preserve"> </w:t>
+      </w:r>
+    </w:p>
+    <w:p>
+      <w:pPr>
+        <w:pStyle w:val="ListParagraph"/>
+        <w:numPr>
+          <w:ilvl w:val="0"/>
+          <w:numId w:val="4"/>
+        </w:numPr>
+        <w:ind w:left="1134" w:hanging="283"/>
+        <w:rPr>
+          <w:lang w:val="en-GB"/>
+        </w:rPr>
+      </w:pPr>
+      <w:r>
+        <w:rPr>
+          <w:lang w:val="en-GB"/>
+        </w:rPr>
+        <w:t>Note: Using survey weights would just mess up results – for this kind of analysis we need no consideration of the sampling design</w:t>
       </w:r>
     </w:p>
     <w:p>
@@ -179,6 +262,12 @@
         <w:rPr>
           <w:lang w:val="en-GB"/>
         </w:rPr>
+        <w:t xml:space="preserve"> (Joe and stud)</w:t>
+      </w:r>
+      <w:r>
+        <w:rPr>
+          <w:lang w:val="en-GB"/>
+        </w:rPr>
         <w:t>:</w:t>
       </w:r>
     </w:p>
@@ -189,6 +278,7 @@
           <w:ilvl w:val="0"/>
           <w:numId w:val="3"/>
         </w:numPr>
+        <w:ind w:left="1134" w:hanging="283"/>
         <w:rPr>
           <w:lang w:val="en-GB"/>
         </w:rPr>
@@ -213,6 +303,7 @@
           <w:ilvl w:val="0"/>
           <w:numId w:val="3"/>
         </w:numPr>
+        <w:ind w:left="1134" w:hanging="283"/>
         <w:rPr>
           <w:lang w:val="en-GB"/>
         </w:rPr>
@@ -237,6 +328,7 @@
           <w:ilvl w:val="0"/>
           <w:numId w:val="3"/>
         </w:numPr>
+        <w:ind w:left="1134" w:hanging="283"/>
         <w:rPr>
           <w:lang w:val="en-GB"/>
         </w:rPr>
@@ -255,6 +347,7 @@
           <w:ilvl w:val="0"/>
           <w:numId w:val="3"/>
         </w:numPr>
+        <w:ind w:left="1134" w:hanging="283"/>
         <w:rPr>
           <w:lang w:val="en-GB"/>
         </w:rPr>
@@ -478,6 +571,119 @@
     </w:lvl>
   </w:abstractNum>
   <w:abstractNum w:abstractNumId="1" w15:restartNumberingAfterBreak="0">
+    <w:nsid w:val="41E95C60"/>
+    <w:multiLevelType w:val="hybridMultilevel"/>
+    <w:tmpl w:val="440AA682"/>
+    <w:lvl w:ilvl="0" w:tplc="04070001">
+      <w:start w:val="1"/>
+      <w:numFmt w:val="bullet"/>
+      <w:lvlText w:val=""/>
+      <w:lvlJc w:val="left"/>
+      <w:pPr>
+        <w:ind w:left="1429" w:hanging="360"/>
+      </w:pPr>
+      <w:rPr>
+        <w:rFonts w:ascii="Symbol" w:hAnsi="Symbol" w:hint="default"/>
+      </w:rPr>
+    </w:lvl>
+    <w:lvl w:ilvl="1" w:tplc="04070003" w:tentative="1">
+      <w:start w:val="1"/>
+      <w:numFmt w:val="bullet"/>
+      <w:lvlText w:val="o"/>
+      <w:lvlJc w:val="left"/>
+      <w:pPr>
+        <w:ind w:left="2149" w:hanging="360"/>
+      </w:pPr>
+      <w:rPr>
+        <w:rFonts w:ascii="Courier New" w:hAnsi="Courier New" w:cs="Courier New" w:hint="default"/>
+      </w:rPr>
+    </w:lvl>
+    <w:lvl w:ilvl="2" w:tplc="04070005" w:tentative="1">
+      <w:start w:val="1"/>
+      <w:numFmt w:val="bullet"/>
+      <w:lvlText w:val=""/>
+      <w:lvlJc w:val="left"/>
+      <w:pPr>
+        <w:ind w:left="2869" w:hanging="360"/>
+      </w:pPr>
+      <w:rPr>
+        <w:rFonts w:ascii="Wingdings" w:hAnsi="Wingdings" w:hint="default"/>
+      </w:rPr>
+    </w:lvl>
+    <w:lvl w:ilvl="3" w:tplc="04070001" w:tentative="1">
+      <w:start w:val="1"/>
+      <w:numFmt w:val="bullet"/>
+      <w:lvlText w:val=""/>
+      <w:lvlJc w:val="left"/>
+      <w:pPr>
+        <w:ind w:left="3589" w:hanging="360"/>
+      </w:pPr>
+      <w:rPr>
+        <w:rFonts w:ascii="Symbol" w:hAnsi="Symbol" w:hint="default"/>
+      </w:rPr>
+    </w:lvl>
+    <w:lvl w:ilvl="4" w:tplc="04070003" w:tentative="1">
+      <w:start w:val="1"/>
+      <w:numFmt w:val="bullet"/>
+      <w:lvlText w:val="o"/>
+      <w:lvlJc w:val="left"/>
+      <w:pPr>
+        <w:ind w:left="4309" w:hanging="360"/>
+      </w:pPr>
+      <w:rPr>
+        <w:rFonts w:ascii="Courier New" w:hAnsi="Courier New" w:cs="Courier New" w:hint="default"/>
+      </w:rPr>
+    </w:lvl>
+    <w:lvl w:ilvl="5" w:tplc="04070005" w:tentative="1">
+      <w:start w:val="1"/>
+      <w:numFmt w:val="bullet"/>
+      <w:lvlText w:val=""/>
+      <w:lvlJc w:val="left"/>
+      <w:pPr>
+        <w:ind w:left="5029" w:hanging="360"/>
+      </w:pPr>
+      <w:rPr>
+        <w:rFonts w:ascii="Wingdings" w:hAnsi="Wingdings" w:hint="default"/>
+      </w:rPr>
+    </w:lvl>
+    <w:lvl w:ilvl="6" w:tplc="04070001" w:tentative="1">
+      <w:start w:val="1"/>
+      <w:numFmt w:val="bullet"/>
+      <w:lvlText w:val=""/>
+      <w:lvlJc w:val="left"/>
+      <w:pPr>
+        <w:ind w:left="5749" w:hanging="360"/>
+      </w:pPr>
+      <w:rPr>
+        <w:rFonts w:ascii="Symbol" w:hAnsi="Symbol" w:hint="default"/>
+      </w:rPr>
+    </w:lvl>
+    <w:lvl w:ilvl="7" w:tplc="04070003" w:tentative="1">
+      <w:start w:val="1"/>
+      <w:numFmt w:val="bullet"/>
+      <w:lvlText w:val="o"/>
+      <w:lvlJc w:val="left"/>
+      <w:pPr>
+        <w:ind w:left="6469" w:hanging="360"/>
+      </w:pPr>
+      <w:rPr>
+        <w:rFonts w:ascii="Courier New" w:hAnsi="Courier New" w:cs="Courier New" w:hint="default"/>
+      </w:rPr>
+    </w:lvl>
+    <w:lvl w:ilvl="8" w:tplc="04070005" w:tentative="1">
+      <w:start w:val="1"/>
+      <w:numFmt w:val="bullet"/>
+      <w:lvlText w:val=""/>
+      <w:lvlJc w:val="left"/>
+      <w:pPr>
+        <w:ind w:left="7189" w:hanging="360"/>
+      </w:pPr>
+      <w:rPr>
+        <w:rFonts w:ascii="Wingdings" w:hAnsi="Wingdings" w:hint="default"/>
+      </w:rPr>
+    </w:lvl>
+  </w:abstractNum>
+  <w:abstractNum w:abstractNumId="2" w15:restartNumberingAfterBreak="0">
     <w:nsid w:val="4F4B2BDE"/>
     <w:multiLevelType w:val="hybridMultilevel"/>
     <w:tmpl w:val="362471C0"/>
@@ -590,7 +796,7 @@
       </w:rPr>
     </w:lvl>
   </w:abstractNum>
-  <w:abstractNum w:abstractNumId="2" w15:restartNumberingAfterBreak="0">
+  <w:abstractNum w:abstractNumId="3" w15:restartNumberingAfterBreak="0">
     <w:nsid w:val="7E457700"/>
     <w:multiLevelType w:val="hybridMultilevel"/>
     <w:tmpl w:val="31A015A8"/>
@@ -680,13 +886,16 @@
     </w:lvl>
   </w:abstractNum>
   <w:num w:numId="1" w16cid:durableId="659501998">
-    <w:abstractNumId w:val="1"/>
+    <w:abstractNumId w:val="2"/>
   </w:num>
   <w:num w:numId="2" w16cid:durableId="1295066144">
-    <w:abstractNumId w:val="2"/>
+    <w:abstractNumId w:val="3"/>
   </w:num>
   <w:num w:numId="3" w16cid:durableId="163323708">
     <w:abstractNumId w:val="0"/>
+  </w:num>
+  <w:num w:numId="4" w16cid:durableId="1122919371">
+    <w:abstractNumId w:val="1"/>
   </w:num>
 </w:numbering>
 </file>

</xml_diff>